<commit_message>
Modificações de arquivos de diversos formatos
</commit_message>
<xml_diff>
--- a/Outra Pasta/TestGit.docx
+++ b/Outra Pasta/TestGit.docx
@@ -10,6 +10,23 @@
     <w:p>
       <w:r>
         <w:t>Arquivo de Teste para Curso da DIO sobre GIT|GITHUB.</w:t>
+      </w:r>
+    </w:p>
+    <w:p>
+      <w:r>
+        <w:t>Linha com modificações.</w:t>
+      </w:r>
+    </w:p>
+    <w:p>
+      <w:proofErr w:type="spellStart"/>
+      <w:r>
+        <w:t>Blablablá</w:t>
+      </w:r>
+      <w:proofErr w:type="spellEnd"/>
+    </w:p>
+    <w:p>
+      <w:r>
+        <w:t>...</w:t>
       </w:r>
     </w:p>
     <w:sectPr>

</xml_diff>